<commit_message>
Update flow of mobile part
</commit_message>
<xml_diff>
--- a/Progress 1/URS description-V1.0.docx
+++ b/Progress 1/URS description-V1.0.docx
@@ -8151,6 +8151,26 @@
           <w:rFonts w:ascii="Times New Roman" w:hAnsi="Times New Roman" w:cs="Times New Roman"/>
           <w:sz w:val="28"/>
         </w:rPr>
+        <w:t xml:space="preserve">The system create maker of the help place’s information. </w:t>
+      </w:r>
+    </w:p>
+    <w:p>
+      <w:pPr>
+        <w:pStyle w:val="a4"/>
+        <w:numPr>
+          <w:ilvl w:val="0"/>
+          <w:numId w:val="15"/>
+        </w:numPr>
+        <w:rPr>
+          <w:rFonts w:ascii="Times New Roman" w:hAnsi="Times New Roman" w:cs="Times New Roman"/>
+          <w:sz w:val="28"/>
+        </w:rPr>
+      </w:pPr>
+      <w:r>
+        <w:rPr>
+          <w:rFonts w:ascii="Times New Roman" w:hAnsi="Times New Roman" w:cs="Times New Roman"/>
+          <w:sz w:val="28"/>
+        </w:rPr>
         <w:t>The system provides online map UI, which shows online map w</w:t>
       </w:r>
       <w:r>
@@ -8159,6 +8179,13 @@
           <w:sz w:val="28"/>
         </w:rPr>
         <w:t>ith the user’s current location</w:t>
+      </w:r>
+      <w:r>
+        <w:rPr>
+          <w:rFonts w:ascii="Times New Roman" w:hAnsi="Times New Roman" w:cs="Times New Roman"/>
+          <w:sz w:val="28"/>
+        </w:rPr>
+        <w:t xml:space="preserve"> and all help place on the online map</w:t>
       </w:r>
       <w:r>
         <w:rPr>
@@ -8971,6 +8998,42 @@
           <w:rFonts w:ascii="Times New Roman" w:hAnsi="Times New Roman" w:cs="Times New Roman"/>
           <w:sz w:val="28"/>
         </w:rPr>
+        <w:t xml:space="preserve">The system connects </w:t>
+      </w:r>
+      <w:proofErr w:type="spellStart"/>
+      <w:r>
+        <w:rPr>
+          <w:rFonts w:ascii="Times New Roman" w:hAnsi="Times New Roman" w:cs="Times New Roman"/>
+          <w:sz w:val="28"/>
+        </w:rPr>
+        <w:t>MapsWithMe</w:t>
+      </w:r>
+      <w:proofErr w:type="spellEnd"/>
+      <w:r>
+        <w:rPr>
+          <w:rFonts w:ascii="Times New Roman" w:hAnsi="Times New Roman" w:cs="Times New Roman"/>
+          <w:sz w:val="28"/>
+        </w:rPr>
+        <w:t xml:space="preserve"> application.</w:t>
+      </w:r>
+    </w:p>
+    <w:p>
+      <w:pPr>
+        <w:pStyle w:val="a4"/>
+        <w:numPr>
+          <w:ilvl w:val="0"/>
+          <w:numId w:val="8"/>
+        </w:numPr>
+        <w:rPr>
+          <w:rFonts w:ascii="Times New Roman" w:hAnsi="Times New Roman" w:cs="Times New Roman"/>
+          <w:sz w:val="28"/>
+        </w:rPr>
+      </w:pPr>
+      <w:r>
+        <w:rPr>
+          <w:rFonts w:ascii="Times New Roman" w:hAnsi="Times New Roman" w:cs="Times New Roman"/>
+          <w:sz w:val="28"/>
+        </w:rPr>
         <w:t>The system obtains the latitude and longitude of the user’s current location.</w:t>
       </w:r>
     </w:p>
@@ -9794,35 +9857,21 @@
           <w:rFonts w:ascii="Times New Roman" w:hAnsi="Times New Roman" w:cs="Times New Roman"/>
           <w:sz w:val="28"/>
         </w:rPr>
-        <w:t>The system searches latitude and longitude of help place, where locate</w:t>
-      </w:r>
-      <w:r>
-        <w:rPr>
-          <w:rFonts w:ascii="Times New Roman" w:hAnsi="Times New Roman" w:cs="Times New Roman"/>
-          <w:sz w:val="28"/>
-        </w:rPr>
-        <w:t xml:space="preserve"> </w:t>
-      </w:r>
-      <w:r>
-        <w:rPr>
-          <w:rFonts w:ascii="Times New Roman" w:hAnsi="Times New Roman" w:cs="Times New Roman"/>
-          <w:sz w:val="28"/>
-        </w:rPr>
-        <w:t xml:space="preserve">around </w:t>
-      </w:r>
-      <w:r>
-        <w:rPr>
-          <w:rFonts w:ascii="Times New Roman" w:hAnsi="Times New Roman" w:cs="Times New Roman"/>
-          <w:sz w:val="28"/>
-        </w:rPr>
-        <w:t xml:space="preserve">the </w:t>
-      </w:r>
-      <w:r>
-        <w:rPr>
-          <w:rFonts w:ascii="Times New Roman" w:hAnsi="Times New Roman" w:cs="Times New Roman"/>
-          <w:sz w:val="28"/>
-        </w:rPr>
-        <w:t>user’s current location.</w:t>
+        <w:t xml:space="preserve">The system </w:t>
+      </w:r>
+      <w:r>
+        <w:rPr>
+          <w:rFonts w:ascii="Times New Roman" w:hAnsi="Times New Roman" w:cs="Times New Roman"/>
+          <w:sz w:val="28"/>
+        </w:rPr>
+        <w:t>retrieve</w:t>
+      </w:r>
+      <w:r>
+        <w:rPr>
+          <w:rFonts w:ascii="Times New Roman" w:hAnsi="Times New Roman" w:cs="Times New Roman"/>
+          <w:sz w:val="28"/>
+        </w:rPr>
+        <w:t xml:space="preserve"> help places from server.</w:t>
       </w:r>
     </w:p>
     <w:p>
@@ -9842,35 +9891,14 @@
           <w:rFonts w:ascii="Times New Roman" w:hAnsi="Times New Roman" w:cs="Times New Roman"/>
           <w:sz w:val="28"/>
         </w:rPr>
-        <w:t xml:space="preserve">The system pins </w:t>
-      </w:r>
-      <w:r>
-        <w:rPr>
-          <w:rFonts w:ascii="Times New Roman" w:hAnsi="Times New Roman" w:cs="Times New Roman"/>
-          <w:sz w:val="28"/>
-        </w:rPr>
-        <w:t xml:space="preserve">and shows </w:t>
-      </w:r>
-      <w:r>
-        <w:rPr>
-          <w:rFonts w:ascii="Times New Roman" w:hAnsi="Times New Roman" w:cs="Times New Roman"/>
-          <w:sz w:val="28"/>
-        </w:rPr>
-        <w:t>help location on the online map</w:t>
-      </w:r>
-      <w:r>
-        <w:rPr>
-          <w:rFonts w:ascii="Times New Roman" w:hAnsi="Times New Roman" w:cs="Times New Roman"/>
-          <w:sz w:val="28"/>
-        </w:rPr>
-        <w:t xml:space="preserve"> UI</w:t>
-      </w:r>
-      <w:r>
-        <w:rPr>
-          <w:rFonts w:ascii="Times New Roman" w:hAnsi="Times New Roman" w:cs="Times New Roman"/>
-          <w:sz w:val="28"/>
-        </w:rPr>
-        <w:t>.</w:t>
+        <w:t xml:space="preserve">The system </w:t>
+      </w:r>
+      <w:r>
+        <w:rPr>
+          <w:rFonts w:ascii="Times New Roman" w:hAnsi="Times New Roman" w:cs="Times New Roman"/>
+          <w:sz w:val="28"/>
+        </w:rPr>
+        <w:t xml:space="preserve">show all help paces on an online map around user’s location. </w:t>
       </w:r>
     </w:p>
     <w:p>
@@ -9888,7 +9916,31 @@
           <w:sz w:val="28"/>
         </w:rPr>
         <w:lastRenderedPageBreak/>
-        <w:t>[URS-10]: The user can view the location of help place in offline map.</w:t>
+        <w:t xml:space="preserve"> </w:t>
+      </w:r>
+      <w:r>
+        <w:rPr>
+          <w:rFonts w:ascii="Times New Roman" w:hAnsi="Times New Roman" w:cs="Times New Roman"/>
+          <w:b/>
+          <w:sz w:val="28"/>
+        </w:rPr>
+        <w:t>[URS-10]: The user can view the location of help place</w:t>
+      </w:r>
+      <w:r>
+        <w:rPr>
+          <w:rFonts w:ascii="Times New Roman" w:hAnsi="Times New Roman" w:cs="Times New Roman"/>
+          <w:b/>
+          <w:sz w:val="28"/>
+        </w:rPr>
+        <w:t>s</w:t>
+      </w:r>
+      <w:r>
+        <w:rPr>
+          <w:rFonts w:ascii="Times New Roman" w:hAnsi="Times New Roman" w:cs="Times New Roman"/>
+          <w:b/>
+          <w:sz w:val="28"/>
+        </w:rPr>
+        <w:t xml:space="preserve"> in offline map.</w:t>
       </w:r>
     </w:p>
     <w:p>
@@ -9932,8 +9984,6 @@
         </w:rPr>
         <w:t>Prerequisite</w:t>
       </w:r>
-      <w:bookmarkStart w:id="0" w:name="_GoBack"/>
-      <w:bookmarkEnd w:id="0"/>
     </w:p>
     <w:p>
       <w:pPr>
@@ -9963,14 +10013,14 @@
       <w:pPr>
         <w:rPr>
           <w:rFonts w:ascii="Times New Roman" w:hAnsi="Times New Roman" w:cs="Times New Roman"/>
-          <w:color w:val="FF3399"/>
-          <w:sz w:val="28"/>
-        </w:rPr>
-      </w:pPr>
-      <w:r>
-        <w:rPr>
-          <w:rFonts w:ascii="Times New Roman" w:hAnsi="Times New Roman" w:cs="Times New Roman"/>
-          <w:color w:val="FF3399"/>
+          <w:color w:val="000000" w:themeColor="text1"/>
+          <w:sz w:val="28"/>
+        </w:rPr>
+      </w:pPr>
+      <w:r>
+        <w:rPr>
+          <w:rFonts w:ascii="Times New Roman" w:hAnsi="Times New Roman" w:cs="Times New Roman"/>
+          <w:color w:val="000000" w:themeColor="text1"/>
           <w:sz w:val="28"/>
         </w:rPr>
         <w:tab/>
@@ -10187,7 +10237,23 @@
           <w:rFonts w:ascii="Times New Roman" w:hAnsi="Times New Roman" w:cs="Times New Roman"/>
           <w:sz w:val="28"/>
         </w:rPr>
-        <w:t>The system retrieves the loaded help information from the user’s device.</w:t>
+        <w:t xml:space="preserve">The system connects </w:t>
+      </w:r>
+      <w:proofErr w:type="spellStart"/>
+      <w:r>
+        <w:rPr>
+          <w:rFonts w:ascii="Times New Roman" w:hAnsi="Times New Roman" w:cs="Times New Roman"/>
+          <w:sz w:val="28"/>
+        </w:rPr>
+        <w:t>MapsWithMe</w:t>
+      </w:r>
+      <w:proofErr w:type="spellEnd"/>
+      <w:r>
+        <w:rPr>
+          <w:rFonts w:ascii="Times New Roman" w:hAnsi="Times New Roman" w:cs="Times New Roman"/>
+          <w:sz w:val="28"/>
+        </w:rPr>
+        <w:t xml:space="preserve"> application.</w:t>
       </w:r>
     </w:p>
     <w:p>
@@ -10207,6 +10273,26 @@
           <w:rFonts w:ascii="Times New Roman" w:hAnsi="Times New Roman" w:cs="Times New Roman"/>
           <w:sz w:val="28"/>
         </w:rPr>
+        <w:t>The system retrieves the loaded help information from the user’s device.</w:t>
+      </w:r>
+    </w:p>
+    <w:p>
+      <w:pPr>
+        <w:pStyle w:val="a4"/>
+        <w:numPr>
+          <w:ilvl w:val="0"/>
+          <w:numId w:val="10"/>
+        </w:numPr>
+        <w:rPr>
+          <w:rFonts w:ascii="Times New Roman" w:hAnsi="Times New Roman" w:cs="Times New Roman"/>
+          <w:sz w:val="28"/>
+        </w:rPr>
+      </w:pPr>
+      <w:r>
+        <w:rPr>
+          <w:rFonts w:ascii="Times New Roman" w:hAnsi="Times New Roman" w:cs="Times New Roman"/>
+          <w:sz w:val="28"/>
+        </w:rPr>
         <w:t>The system pins</w:t>
       </w:r>
       <w:r>
@@ -10321,7 +10407,7 @@
           <w:rFonts w:ascii="Times New Roman" w:hAnsi="Times New Roman" w:cs="Times New Roman"/>
           <w:sz w:val="28"/>
         </w:rPr>
-        <w:t>The user can view the help information of each help place on the online map page. The help inform</w:t>
+        <w:t>The user can view the help information of each help place. The help inform</w:t>
       </w:r>
       <w:r>
         <w:rPr>
@@ -10701,7 +10787,7 @@
           <w:rFonts w:ascii="Times New Roman" w:hAnsi="Times New Roman" w:cs="Times New Roman"/>
           <w:sz w:val="28"/>
         </w:rPr>
-        <w:t xml:space="preserve">The user can view the help information of each help place on the offline map page. The help information is </w:t>
+        <w:t xml:space="preserve">The user can view the help information of each help place. The help information is </w:t>
       </w:r>
       <w:r>
         <w:rPr>
@@ -10965,7 +11051,23 @@
           <w:rFonts w:ascii="Times New Roman" w:hAnsi="Times New Roman" w:cs="Times New Roman"/>
           <w:sz w:val="28"/>
         </w:rPr>
-        <w:t>The system retrieves the loaded help information from the user’s device.</w:t>
+        <w:t xml:space="preserve">The system connects with </w:t>
+      </w:r>
+      <w:proofErr w:type="spellStart"/>
+      <w:r>
+        <w:rPr>
+          <w:rFonts w:ascii="Times New Roman" w:hAnsi="Times New Roman" w:cs="Times New Roman"/>
+          <w:sz w:val="28"/>
+        </w:rPr>
+        <w:t>MapWithMe</w:t>
+      </w:r>
+      <w:proofErr w:type="spellEnd"/>
+      <w:r>
+        <w:rPr>
+          <w:rFonts w:ascii="Times New Roman" w:hAnsi="Times New Roman" w:cs="Times New Roman"/>
+          <w:sz w:val="28"/>
+        </w:rPr>
+        <w:t xml:space="preserve"> application.</w:t>
       </w:r>
     </w:p>
     <w:p>
@@ -10980,12 +11082,124 @@
           <w:sz w:val="28"/>
         </w:rPr>
       </w:pPr>
-      <w:r>
-        <w:rPr>
-          <w:rFonts w:ascii="Times New Roman" w:hAnsi="Times New Roman" w:cs="Times New Roman"/>
-          <w:sz w:val="28"/>
-        </w:rPr>
-        <w:t xml:space="preserve">The system provides information UI to show the help information, which are </w:t>
+      <w:proofErr w:type="spellStart"/>
+      <w:r>
+        <w:rPr>
+          <w:rFonts w:ascii="Times New Roman" w:hAnsi="Times New Roman" w:cs="Times New Roman"/>
+          <w:sz w:val="28"/>
+        </w:rPr>
+        <w:t>MapWithMe</w:t>
+      </w:r>
+      <w:proofErr w:type="spellEnd"/>
+      <w:r>
+        <w:rPr>
+          <w:rFonts w:ascii="Times New Roman" w:hAnsi="Times New Roman" w:cs="Times New Roman"/>
+          <w:sz w:val="28"/>
+        </w:rPr>
+        <w:t xml:space="preserve"> system show details of help place are selected.</w:t>
+      </w:r>
+    </w:p>
+    <w:p>
+      <w:pPr>
+        <w:pStyle w:val="a4"/>
+        <w:numPr>
+          <w:ilvl w:val="0"/>
+          <w:numId w:val="12"/>
+        </w:numPr>
+        <w:rPr>
+          <w:rFonts w:ascii="Times New Roman" w:hAnsi="Times New Roman" w:cs="Times New Roman"/>
+          <w:sz w:val="28"/>
+        </w:rPr>
+      </w:pPr>
+      <w:r>
+        <w:rPr>
+          <w:rFonts w:ascii="Times New Roman" w:hAnsi="Times New Roman" w:cs="Times New Roman"/>
+          <w:sz w:val="28"/>
+        </w:rPr>
+        <w:t>The user selects to see more information.</w:t>
+      </w:r>
+    </w:p>
+    <w:p>
+      <w:pPr>
+        <w:pStyle w:val="a4"/>
+        <w:numPr>
+          <w:ilvl w:val="0"/>
+          <w:numId w:val="12"/>
+        </w:numPr>
+        <w:rPr>
+          <w:rFonts w:ascii="Times New Roman" w:hAnsi="Times New Roman" w:cs="Times New Roman"/>
+          <w:sz w:val="28"/>
+        </w:rPr>
+      </w:pPr>
+      <w:r>
+        <w:rPr>
+          <w:rFonts w:ascii="Times New Roman" w:hAnsi="Times New Roman" w:cs="Times New Roman"/>
+          <w:sz w:val="28"/>
+        </w:rPr>
+        <w:t>The system back to Emergency Information on Mobile application.</w:t>
+      </w:r>
+      <w:r>
+        <w:rPr>
+          <w:rFonts w:ascii="Times New Roman" w:hAnsi="Times New Roman" w:cs="Times New Roman"/>
+          <w:sz w:val="28"/>
+        </w:rPr>
+        <w:t xml:space="preserve"> </w:t>
+      </w:r>
+    </w:p>
+    <w:p>
+      <w:pPr>
+        <w:pStyle w:val="a4"/>
+        <w:numPr>
+          <w:ilvl w:val="0"/>
+          <w:numId w:val="12"/>
+        </w:numPr>
+        <w:rPr>
+          <w:rFonts w:ascii="Times New Roman" w:hAnsi="Times New Roman" w:cs="Times New Roman"/>
+          <w:sz w:val="28"/>
+        </w:rPr>
+      </w:pPr>
+      <w:r>
+        <w:rPr>
+          <w:rFonts w:ascii="Times New Roman" w:hAnsi="Times New Roman" w:cs="Times New Roman"/>
+          <w:sz w:val="28"/>
+        </w:rPr>
+        <w:t>The system retrieves the loaded help information from the user’s device.</w:t>
+      </w:r>
+    </w:p>
+    <w:p>
+      <w:pPr>
+        <w:pStyle w:val="a4"/>
+        <w:numPr>
+          <w:ilvl w:val="0"/>
+          <w:numId w:val="12"/>
+        </w:numPr>
+        <w:rPr>
+          <w:rFonts w:ascii="Times New Roman" w:hAnsi="Times New Roman" w:cs="Times New Roman"/>
+          <w:sz w:val="28"/>
+        </w:rPr>
+      </w:pPr>
+      <w:r>
+        <w:rPr>
+          <w:rFonts w:ascii="Times New Roman" w:hAnsi="Times New Roman" w:cs="Times New Roman"/>
+          <w:sz w:val="28"/>
+        </w:rPr>
+        <w:t xml:space="preserve">The system provides information UI to show the help information, which </w:t>
+      </w:r>
+      <w:proofErr w:type="gramStart"/>
+      <w:r>
+        <w:rPr>
+          <w:rFonts w:ascii="Times New Roman" w:hAnsi="Times New Roman" w:cs="Times New Roman"/>
+          <w:sz w:val="28"/>
+        </w:rPr>
+        <w:t>are</w:t>
+      </w:r>
+      <w:proofErr w:type="gramEnd"/>
+      <w:r>
+        <w:rPr>
+          <w:rFonts w:ascii="Times New Roman" w:hAnsi="Times New Roman" w:cs="Times New Roman"/>
+          <w:sz w:val="28"/>
+        </w:rPr>
+        <w:t xml:space="preserve"> </w:t>
       </w:r>
       <w:r>
         <w:rPr>
@@ -11001,70 +11215,63 @@
         </w:rPr>
         <w:t>.</w:t>
       </w:r>
-    </w:p>
-    <w:p>
-      <w:pPr>
-        <w:rPr>
-          <w:rFonts w:ascii="Times New Roman" w:hAnsi="Times New Roman" w:cs="Times New Roman"/>
-          <w:sz w:val="28"/>
-        </w:rPr>
-      </w:pPr>
-    </w:p>
-    <w:p>
-      <w:pPr>
-        <w:rPr>
-          <w:rFonts w:ascii="Times New Roman" w:hAnsi="Times New Roman" w:cs="Times New Roman"/>
-          <w:sz w:val="28"/>
-        </w:rPr>
-      </w:pPr>
-    </w:p>
-    <w:p>
-      <w:pPr>
-        <w:rPr>
-          <w:rFonts w:ascii="Times New Roman" w:hAnsi="Times New Roman" w:cs="Times New Roman"/>
-          <w:sz w:val="28"/>
-        </w:rPr>
-      </w:pPr>
-    </w:p>
-    <w:p>
-      <w:pPr>
-        <w:rPr>
-          <w:rFonts w:ascii="Times New Roman" w:hAnsi="Times New Roman" w:cs="Times New Roman"/>
-          <w:sz w:val="28"/>
-        </w:rPr>
-      </w:pPr>
-    </w:p>
-    <w:p>
-      <w:pPr>
-        <w:rPr>
-          <w:rFonts w:ascii="Times New Roman" w:hAnsi="Times New Roman" w:cs="Times New Roman"/>
-          <w:sz w:val="28"/>
-        </w:rPr>
-      </w:pPr>
-    </w:p>
-    <w:p>
-      <w:pPr>
-        <w:rPr>
-          <w:rFonts w:ascii="Times New Roman" w:hAnsi="Times New Roman" w:cs="Times New Roman"/>
-          <w:sz w:val="28"/>
-        </w:rPr>
-      </w:pPr>
-    </w:p>
-    <w:p>
-      <w:pPr>
-        <w:rPr>
-          <w:rFonts w:ascii="Times New Roman" w:hAnsi="Times New Roman" w:cs="Times New Roman"/>
-          <w:b/>
-          <w:sz w:val="28"/>
-        </w:rPr>
-      </w:pPr>
-      <w:r>
-        <w:rPr>
-          <w:rFonts w:ascii="Times New Roman" w:hAnsi="Times New Roman" w:cs="Times New Roman"/>
-          <w:b/>
-          <w:sz w:val="28"/>
-        </w:rPr>
-        <w:lastRenderedPageBreak/>
+      <w:bookmarkStart w:id="0" w:name="_GoBack"/>
+      <w:bookmarkEnd w:id="0"/>
+    </w:p>
+    <w:p>
+      <w:pPr>
+        <w:rPr>
+          <w:rFonts w:ascii="Times New Roman" w:hAnsi="Times New Roman" w:cs="Times New Roman"/>
+          <w:sz w:val="28"/>
+        </w:rPr>
+      </w:pPr>
+    </w:p>
+    <w:p>
+      <w:pPr>
+        <w:rPr>
+          <w:rFonts w:ascii="Times New Roman" w:hAnsi="Times New Roman" w:cs="Times New Roman"/>
+          <w:sz w:val="28"/>
+        </w:rPr>
+      </w:pPr>
+    </w:p>
+    <w:p>
+      <w:pPr>
+        <w:rPr>
+          <w:rFonts w:ascii="Times New Roman" w:hAnsi="Times New Roman" w:cs="Times New Roman"/>
+          <w:sz w:val="28"/>
+        </w:rPr>
+      </w:pPr>
+    </w:p>
+    <w:p>
+      <w:pPr>
+        <w:rPr>
+          <w:rFonts w:ascii="Times New Roman" w:hAnsi="Times New Roman" w:cs="Times New Roman"/>
+          <w:sz w:val="28"/>
+        </w:rPr>
+      </w:pPr>
+    </w:p>
+    <w:p>
+      <w:pPr>
+        <w:rPr>
+          <w:rFonts w:ascii="Times New Roman" w:hAnsi="Times New Roman" w:cs="Times New Roman"/>
+          <w:sz w:val="28"/>
+        </w:rPr>
+      </w:pPr>
+    </w:p>
+    <w:p>
+      <w:pPr>
+        <w:rPr>
+          <w:rFonts w:ascii="Times New Roman" w:hAnsi="Times New Roman" w:cs="Times New Roman"/>
+          <w:b/>
+          <w:sz w:val="28"/>
+        </w:rPr>
+      </w:pPr>
+      <w:r>
+        <w:rPr>
+          <w:rFonts w:ascii="Times New Roman" w:hAnsi="Times New Roman" w:cs="Times New Roman"/>
+          <w:b/>
+          <w:sz w:val="28"/>
+        </w:rPr>
         <w:t>[URS-13]: The user can make emergency call to each help place in online map.</w:t>
       </w:r>
     </w:p>
@@ -11262,7 +11469,21 @@
           <w:rFonts w:ascii="Times New Roman" w:hAnsi="Times New Roman" w:cs="Times New Roman"/>
           <w:sz w:val="28"/>
         </w:rPr>
-        <w:t>The user selects the help place they want to call.</w:t>
+        <w:t>The user selects the help place they want to call</w:t>
+      </w:r>
+      <w:r>
+        <w:rPr>
+          <w:rFonts w:ascii="Times New Roman" w:hAnsi="Times New Roman" w:cs="Times New Roman"/>
+          <w:sz w:val="28"/>
+        </w:rPr>
+        <w:t xml:space="preserve"> on an online map</w:t>
+      </w:r>
+      <w:r>
+        <w:rPr>
+          <w:rFonts w:ascii="Times New Roman" w:hAnsi="Times New Roman" w:cs="Times New Roman"/>
+          <w:sz w:val="28"/>
+        </w:rPr>
+        <w:t>.</w:t>
       </w:r>
     </w:p>
     <w:p>
@@ -11282,7 +11503,7 @@
           <w:rFonts w:ascii="Times New Roman" w:hAnsi="Times New Roman" w:cs="Times New Roman"/>
           <w:sz w:val="28"/>
         </w:rPr>
-        <w:t>The system provides the call UI.</w:t>
+        <w:t>The system retrieves the loaded help information from the user’s device.</w:t>
       </w:r>
     </w:p>
     <w:p>
@@ -11302,7 +11523,21 @@
           <w:rFonts w:ascii="Times New Roman" w:hAnsi="Times New Roman" w:cs="Times New Roman"/>
           <w:sz w:val="28"/>
         </w:rPr>
-        <w:t>The user selects to call.</w:t>
+        <w:t xml:space="preserve">The system provides the </w:t>
+      </w:r>
+      <w:r>
+        <w:rPr>
+          <w:rFonts w:ascii="Times New Roman" w:hAnsi="Times New Roman" w:cs="Times New Roman"/>
+          <w:sz w:val="28"/>
+        </w:rPr>
+        <w:t xml:space="preserve">information of the selected help place with </w:t>
+      </w:r>
+      <w:r>
+        <w:rPr>
+          <w:rFonts w:ascii="Times New Roman" w:hAnsi="Times New Roman" w:cs="Times New Roman"/>
+          <w:sz w:val="28"/>
+        </w:rPr>
+        <w:t>call UI.</w:t>
       </w:r>
     </w:p>
     <w:p>
@@ -11322,6 +11557,40 @@
           <w:rFonts w:ascii="Times New Roman" w:hAnsi="Times New Roman" w:cs="Times New Roman"/>
           <w:sz w:val="28"/>
         </w:rPr>
+        <w:t xml:space="preserve">The user selects </w:t>
+      </w:r>
+      <w:r>
+        <w:rPr>
+          <w:rFonts w:ascii="Times New Roman" w:hAnsi="Times New Roman" w:cs="Times New Roman"/>
+          <w:sz w:val="28"/>
+        </w:rPr>
+        <w:t xml:space="preserve">phone number </w:t>
+      </w:r>
+      <w:r>
+        <w:rPr>
+          <w:rFonts w:ascii="Times New Roman" w:hAnsi="Times New Roman" w:cs="Times New Roman"/>
+          <w:sz w:val="28"/>
+        </w:rPr>
+        <w:t>to call.</w:t>
+      </w:r>
+    </w:p>
+    <w:p>
+      <w:pPr>
+        <w:pStyle w:val="a4"/>
+        <w:numPr>
+          <w:ilvl w:val="0"/>
+          <w:numId w:val="13"/>
+        </w:numPr>
+        <w:rPr>
+          <w:rFonts w:ascii="Times New Roman" w:hAnsi="Times New Roman" w:cs="Times New Roman"/>
+          <w:sz w:val="28"/>
+        </w:rPr>
+      </w:pPr>
+      <w:r>
+        <w:rPr>
+          <w:rFonts w:ascii="Times New Roman" w:hAnsi="Times New Roman" w:cs="Times New Roman"/>
+          <w:sz w:val="28"/>
+        </w:rPr>
         <w:t>The system</w:t>
       </w:r>
       <w:r>
@@ -11337,30 +11606,6 @@
       <w:pPr>
         <w:pStyle w:val="a4"/>
         <w:ind w:left="1080"/>
-        <w:rPr>
-          <w:rFonts w:ascii="Times New Roman" w:hAnsi="Times New Roman" w:cs="Times New Roman"/>
-          <w:sz w:val="28"/>
-        </w:rPr>
-      </w:pPr>
-    </w:p>
-    <w:p>
-      <w:pPr>
-        <w:rPr>
-          <w:rFonts w:ascii="Times New Roman" w:hAnsi="Times New Roman" w:cs="Times New Roman"/>
-          <w:sz w:val="28"/>
-        </w:rPr>
-      </w:pPr>
-    </w:p>
-    <w:p>
-      <w:pPr>
-        <w:rPr>
-          <w:rFonts w:ascii="Times New Roman" w:hAnsi="Times New Roman" w:cs="Times New Roman"/>
-          <w:sz w:val="28"/>
-        </w:rPr>
-      </w:pPr>
-    </w:p>
-    <w:p>
-      <w:pPr>
         <w:rPr>
           <w:rFonts w:ascii="Times New Roman" w:hAnsi="Times New Roman" w:cs="Times New Roman"/>
           <w:sz w:val="28"/>
@@ -11651,7 +11896,21 @@
           <w:rFonts w:ascii="Times New Roman" w:hAnsi="Times New Roman" w:cs="Times New Roman"/>
           <w:sz w:val="28"/>
         </w:rPr>
-        <w:t>The user selects the help place they want to call.</w:t>
+        <w:t>The user selects the help place they want to call</w:t>
+      </w:r>
+      <w:r>
+        <w:rPr>
+          <w:rFonts w:ascii="Times New Roman" w:hAnsi="Times New Roman" w:cs="Times New Roman"/>
+          <w:sz w:val="28"/>
+        </w:rPr>
+        <w:t xml:space="preserve"> on an offline map</w:t>
+      </w:r>
+      <w:r>
+        <w:rPr>
+          <w:rFonts w:ascii="Times New Roman" w:hAnsi="Times New Roman" w:cs="Times New Roman"/>
+          <w:sz w:val="28"/>
+        </w:rPr>
+        <w:t>.</w:t>
       </w:r>
     </w:p>
     <w:p>
@@ -11671,7 +11930,23 @@
           <w:rFonts w:ascii="Times New Roman" w:hAnsi="Times New Roman" w:cs="Times New Roman"/>
           <w:sz w:val="28"/>
         </w:rPr>
-        <w:t>The system retrieves the loaded help information from the user’s device.</w:t>
+        <w:t xml:space="preserve">The system connects with </w:t>
+      </w:r>
+      <w:proofErr w:type="spellStart"/>
+      <w:r>
+        <w:rPr>
+          <w:rFonts w:ascii="Times New Roman" w:hAnsi="Times New Roman" w:cs="Times New Roman"/>
+          <w:sz w:val="28"/>
+        </w:rPr>
+        <w:t>MapWithMe</w:t>
+      </w:r>
+      <w:proofErr w:type="spellEnd"/>
+      <w:r>
+        <w:rPr>
+          <w:rFonts w:ascii="Times New Roman" w:hAnsi="Times New Roman" w:cs="Times New Roman"/>
+          <w:sz w:val="28"/>
+        </w:rPr>
+        <w:t xml:space="preserve"> application.</w:t>
       </w:r>
     </w:p>
     <w:p>
@@ -11686,12 +11961,21 @@
           <w:sz w:val="28"/>
         </w:rPr>
       </w:pPr>
-      <w:r>
-        <w:rPr>
-          <w:rFonts w:ascii="Times New Roman" w:hAnsi="Times New Roman" w:cs="Times New Roman"/>
-          <w:sz w:val="28"/>
-        </w:rPr>
-        <w:t>The system provides the call UI.</w:t>
+      <w:proofErr w:type="spellStart"/>
+      <w:r>
+        <w:rPr>
+          <w:rFonts w:ascii="Times New Roman" w:hAnsi="Times New Roman" w:cs="Times New Roman"/>
+          <w:sz w:val="28"/>
+        </w:rPr>
+        <w:t>MapWithMe</w:t>
+      </w:r>
+      <w:proofErr w:type="spellEnd"/>
+      <w:r>
+        <w:rPr>
+          <w:rFonts w:ascii="Times New Roman" w:hAnsi="Times New Roman" w:cs="Times New Roman"/>
+          <w:sz w:val="28"/>
+        </w:rPr>
+        <w:t xml:space="preserve"> system show details of help place are selected.</w:t>
       </w:r>
     </w:p>
     <w:p>
@@ -11711,7 +11995,122 @@
           <w:rFonts w:ascii="Times New Roman" w:hAnsi="Times New Roman" w:cs="Times New Roman"/>
           <w:sz w:val="28"/>
         </w:rPr>
-        <w:t>The user selects to call.</w:t>
+        <w:t>The user selects to see more information.</w:t>
+      </w:r>
+    </w:p>
+    <w:p>
+      <w:pPr>
+        <w:pStyle w:val="a4"/>
+        <w:numPr>
+          <w:ilvl w:val="0"/>
+          <w:numId w:val="14"/>
+        </w:numPr>
+        <w:rPr>
+          <w:rFonts w:ascii="Times New Roman" w:hAnsi="Times New Roman" w:cs="Times New Roman"/>
+          <w:sz w:val="28"/>
+        </w:rPr>
+      </w:pPr>
+      <w:r>
+        <w:rPr>
+          <w:rFonts w:ascii="Times New Roman" w:hAnsi="Times New Roman" w:cs="Times New Roman"/>
+          <w:sz w:val="28"/>
+        </w:rPr>
+        <w:t>The system back to Emergency Information on Mobile application.</w:t>
+      </w:r>
+      <w:r>
+        <w:rPr>
+          <w:rFonts w:ascii="Times New Roman" w:hAnsi="Times New Roman" w:cs="Times New Roman"/>
+          <w:sz w:val="28"/>
+        </w:rPr>
+        <w:t xml:space="preserve"> </w:t>
+      </w:r>
+    </w:p>
+    <w:p>
+      <w:pPr>
+        <w:pStyle w:val="a4"/>
+        <w:numPr>
+          <w:ilvl w:val="0"/>
+          <w:numId w:val="14"/>
+        </w:numPr>
+        <w:rPr>
+          <w:rFonts w:ascii="Times New Roman" w:hAnsi="Times New Roman" w:cs="Times New Roman"/>
+          <w:sz w:val="28"/>
+        </w:rPr>
+      </w:pPr>
+      <w:r>
+        <w:rPr>
+          <w:rFonts w:ascii="Times New Roman" w:hAnsi="Times New Roman" w:cs="Times New Roman"/>
+          <w:sz w:val="28"/>
+        </w:rPr>
+        <w:t>The system retrieves the loaded help information from the user’s device.</w:t>
+      </w:r>
+    </w:p>
+    <w:p>
+      <w:pPr>
+        <w:pStyle w:val="a4"/>
+        <w:numPr>
+          <w:ilvl w:val="0"/>
+          <w:numId w:val="14"/>
+        </w:numPr>
+        <w:rPr>
+          <w:rFonts w:ascii="Times New Roman" w:hAnsi="Times New Roman" w:cs="Times New Roman"/>
+          <w:sz w:val="28"/>
+        </w:rPr>
+      </w:pPr>
+      <w:r>
+        <w:rPr>
+          <w:rFonts w:ascii="Times New Roman" w:hAnsi="Times New Roman" w:cs="Times New Roman"/>
+          <w:sz w:val="28"/>
+        </w:rPr>
+        <w:t xml:space="preserve">The system provides the </w:t>
+      </w:r>
+      <w:r>
+        <w:rPr>
+          <w:rFonts w:ascii="Times New Roman" w:hAnsi="Times New Roman" w:cs="Times New Roman"/>
+          <w:sz w:val="28"/>
+        </w:rPr>
+        <w:t xml:space="preserve">information of the selected help place with </w:t>
+      </w:r>
+      <w:r>
+        <w:rPr>
+          <w:rFonts w:ascii="Times New Roman" w:hAnsi="Times New Roman" w:cs="Times New Roman"/>
+          <w:sz w:val="28"/>
+        </w:rPr>
+        <w:t>call UI.</w:t>
+      </w:r>
+    </w:p>
+    <w:p>
+      <w:pPr>
+        <w:pStyle w:val="a4"/>
+        <w:numPr>
+          <w:ilvl w:val="0"/>
+          <w:numId w:val="14"/>
+        </w:numPr>
+        <w:rPr>
+          <w:rFonts w:ascii="Times New Roman" w:hAnsi="Times New Roman" w:cs="Times New Roman"/>
+          <w:sz w:val="28"/>
+        </w:rPr>
+      </w:pPr>
+      <w:r>
+        <w:rPr>
+          <w:rFonts w:ascii="Times New Roman" w:hAnsi="Times New Roman" w:cs="Times New Roman"/>
+          <w:sz w:val="28"/>
+        </w:rPr>
+        <w:t xml:space="preserve">The user selects </w:t>
+      </w:r>
+      <w:r>
+        <w:rPr>
+          <w:rFonts w:ascii="Times New Roman" w:hAnsi="Times New Roman" w:cs="Times New Roman"/>
+          <w:sz w:val="28"/>
+        </w:rPr>
+        <w:t xml:space="preserve">phone number </w:t>
+      </w:r>
+      <w:r>
+        <w:rPr>
+          <w:rFonts w:ascii="Times New Roman" w:hAnsi="Times New Roman" w:cs="Times New Roman"/>
+          <w:sz w:val="28"/>
+        </w:rPr>
+        <w:t>to call.</w:t>
       </w:r>
     </w:p>
     <w:p>

</xml_diff>